<commit_message>
Updated playtest feedback form
Added in an extra question to the form
</commit_message>
<xml_diff>
--- a/Playtesting feedback/Playtest feedback form.docx
+++ b/Playtesting feedback/Playtest feedback form.docx
@@ -172,8 +172,6 @@
           </w:tcPr>
           <w:p/>
         </w:tc>
-        <w:bookmarkStart w:id="0" w:name="_GoBack"/>
-        <w:bookmarkEnd w:id="0"/>
       </w:tr>
       <w:tr>
         <w:tc>
@@ -227,11 +225,36 @@
       <w:tr>
         <w:tc>
           <w:tcPr>
+            <w:tcW w:w="3114" w:type="dxa"/>
+          </w:tcPr>
+          <w:p>
+            <w:r>
+              <w:t>What did you find engaging about the game and would you play it again?</w:t>
+            </w:r>
+          </w:p>
+          <w:p/>
+          <w:p/>
+          <w:p>
+            <w:bookmarkStart w:id="0" w:name="_GoBack"/>
+            <w:bookmarkEnd w:id="0"/>
+          </w:p>
+        </w:tc>
+        <w:tc>
+          <w:tcPr>
+            <w:tcW w:w="5902" w:type="dxa"/>
+          </w:tcPr>
+          <w:p/>
+        </w:tc>
+      </w:tr>
+      <w:tr>
+        <w:tc>
+          <w:tcPr>
             <w:tcW w:w="9016" w:type="dxa"/>
             <w:gridSpan w:val="2"/>
           </w:tcPr>
           <w:p>
             <w:r>
+              <w:lastRenderedPageBreak/>
               <w:t xml:space="preserve">Additional Feedback: </w:t>
             </w:r>
           </w:p>

</xml_diff>